<commit_message>
Hoàn thành nhận dạng
</commit_message>
<xml_diff>
--- a/BaoCaoNhanDang.docx
+++ b/BaoCaoNhanDang.docx
@@ -1409,6 +1409,7 @@
       </w:r>
       <w:r>
         <w:rPr>
+          <w:noProof/>
           <w:szCs w:val="26"/>
         </w:rPr>
         <w:t>1</w:t>
@@ -25452,6 +25453,9 @@
         <w:fldChar w:fldCharType="separate"/>
       </w:r>
       <w:r>
+        <w:rPr>
+          <w:noProof/>
+        </w:rPr>
         <w:t>2</w:t>
       </w:r>
       <w:r>
@@ -25685,7 +25689,7 @@
           <w:noProof/>
         </w:rPr>
         <w:drawing>
-          <wp:inline distT="0" distB="0" distL="0" distR="0" wp14:anchorId="011594C8" wp14:editId="69AB1806">
+          <wp:inline distT="0" distB="0" distL="0" distR="0" wp14:anchorId="011594C8" wp14:editId="5B8DA177">
             <wp:extent cx="6137910" cy="1167130"/>
             <wp:effectExtent l="0" t="0" r="0" b="0"/>
             <wp:docPr id="126335596" name="Picture 1"/>
@@ -25754,6 +25758,9 @@
         <w:fldChar w:fldCharType="separate"/>
       </w:r>
       <w:r>
+        <w:rPr>
+          <w:noProof/>
+        </w:rPr>
         <w:t>3</w:t>
       </w:r>
       <w:r>
@@ -27635,6 +27642,9 @@
         <w:fldChar w:fldCharType="separate"/>
       </w:r>
       <w:r>
+        <w:rPr>
+          <w:noProof/>
+        </w:rPr>
         <w:t>4</w:t>
       </w:r>
       <w:r>
@@ -27731,6 +27741,9 @@
         <w:fldChar w:fldCharType="separate"/>
       </w:r>
       <w:r>
+        <w:rPr>
+          <w:noProof/>
+        </w:rPr>
         <w:t>5</w:t>
       </w:r>
       <w:r>
@@ -27862,6 +27875,9 @@
         <w:fldChar w:fldCharType="separate"/>
       </w:r>
       <w:r>
+        <w:rPr>
+          <w:noProof/>
+        </w:rPr>
         <w:t>6</w:t>
       </w:r>
       <w:r>
@@ -28008,6 +28024,9 @@
         <w:fldChar w:fldCharType="separate"/>
       </w:r>
       <w:r>
+        <w:rPr>
+          <w:noProof/>
+        </w:rPr>
         <w:t>7</w:t>
       </w:r>
       <w:r>
@@ -28093,6 +28112,9 @@
         <w:fldChar w:fldCharType="separate"/>
       </w:r>
       <w:r>
+        <w:rPr>
+          <w:noProof/>
+        </w:rPr>
         <w:t>8</w:t>
       </w:r>
       <w:r>
@@ -28189,6 +28211,9 @@
         <w:fldChar w:fldCharType="separate"/>
       </w:r>
       <w:r>
+        <w:rPr>
+          <w:noProof/>
+        </w:rPr>
         <w:t>9</w:t>
       </w:r>
       <w:r>
@@ -28274,6 +28299,9 @@
         <w:fldChar w:fldCharType="separate"/>
       </w:r>
       <w:r>
+        <w:rPr>
+          <w:noProof/>
+        </w:rPr>
         <w:t>10</w:t>
       </w:r>
       <w:r>
@@ -28354,6 +28382,9 @@
         <w:fldChar w:fldCharType="separate"/>
       </w:r>
       <w:r>
+        <w:rPr>
+          <w:noProof/>
+        </w:rPr>
         <w:t>11</w:t>
       </w:r>
       <w:r>
@@ -28439,6 +28470,9 @@
         <w:fldChar w:fldCharType="separate"/>
       </w:r>
       <w:r>
+        <w:rPr>
+          <w:noProof/>
+        </w:rPr>
         <w:t>12</w:t>
       </w:r>
       <w:r>
@@ -28520,6 +28554,9 @@
         <w:fldChar w:fldCharType="separate"/>
       </w:r>
       <w:r>
+        <w:rPr>
+          <w:noProof/>
+        </w:rPr>
         <w:t>13</w:t>
       </w:r>
       <w:r>
@@ -28600,6 +28637,9 @@
         <w:fldChar w:fldCharType="separate"/>
       </w:r>
       <w:r>
+        <w:rPr>
+          <w:noProof/>
+        </w:rPr>
         <w:t>14</w:t>
       </w:r>
       <w:r>
@@ -28696,6 +28736,9 @@
         <w:fldChar w:fldCharType="separate"/>
       </w:r>
       <w:r>
+        <w:rPr>
+          <w:noProof/>
+        </w:rPr>
         <w:t>15</w:t>
       </w:r>
       <w:r>
@@ -28781,6 +28824,9 @@
         <w:fldChar w:fldCharType="separate"/>
       </w:r>
       <w:r>
+        <w:rPr>
+          <w:noProof/>
+        </w:rPr>
         <w:t>16</w:t>
       </w:r>
       <w:r>
@@ -28908,6 +28954,9 @@
         <w:fldChar w:fldCharType="separate"/>
       </w:r>
       <w:r>
+        <w:rPr>
+          <w:noProof/>
+        </w:rPr>
         <w:t>17</w:t>
       </w:r>
       <w:r>
@@ -35441,6 +35490,9 @@
         <w:fldChar w:fldCharType="separate"/>
       </w:r>
       <w:r>
+        <w:rPr>
+          <w:noProof/>
+        </w:rPr>
         <w:t>18</w:t>
       </w:r>
       <w:r>
@@ -35521,6 +35573,9 @@
         <w:fldChar w:fldCharType="separate"/>
       </w:r>
       <w:r>
+        <w:rPr>
+          <w:noProof/>
+        </w:rPr>
         <w:t>19</w:t>
       </w:r>
       <w:r>
@@ -35624,6 +35679,9 @@
         <w:fldChar w:fldCharType="separate"/>
       </w:r>
       <w:r>
+        <w:rPr>
+          <w:noProof/>
+        </w:rPr>
         <w:t>20</w:t>
       </w:r>
       <w:r>
@@ -35716,6 +35774,9 @@
         <w:fldChar w:fldCharType="separate"/>
       </w:r>
       <w:r>
+        <w:rPr>
+          <w:noProof/>
+        </w:rPr>
         <w:t>21</w:t>
       </w:r>
       <w:r>
@@ -35806,6 +35867,9 @@
         <w:fldChar w:fldCharType="separate"/>
       </w:r>
       <w:r>
+        <w:rPr>
+          <w:noProof/>
+        </w:rPr>
         <w:t>22</w:t>
       </w:r>
       <w:r>
@@ -35887,6 +35951,9 @@
         <w:fldChar w:fldCharType="separate"/>
       </w:r>
       <w:r>
+        <w:rPr>
+          <w:noProof/>
+        </w:rPr>
         <w:t>23</w:t>
       </w:r>
       <w:r>
@@ -36000,6 +36067,9 @@
         <w:fldChar w:fldCharType="separate"/>
       </w:r>
       <w:r>
+        <w:rPr>
+          <w:noProof/>
+        </w:rPr>
         <w:t>24</w:t>
       </w:r>
       <w:r>
@@ -36092,6 +36162,9 @@
         <w:fldChar w:fldCharType="separate"/>
       </w:r>
       <w:r>
+        <w:rPr>
+          <w:noProof/>
+        </w:rPr>
         <w:t>25</w:t>
       </w:r>
       <w:r>
@@ -36185,6 +36258,9 @@
         <w:fldChar w:fldCharType="separate"/>
       </w:r>
       <w:r>
+        <w:rPr>
+          <w:noProof/>
+        </w:rPr>
         <w:t>26</w:t>
       </w:r>
       <w:r>
@@ -36265,6 +36341,9 @@
         <w:fldChar w:fldCharType="separate"/>
       </w:r>
       <w:r>
+        <w:rPr>
+          <w:noProof/>
+        </w:rPr>
         <w:t>27</w:t>
       </w:r>
       <w:r>
@@ -36300,10 +36379,10 @@
           <w:noProof/>
         </w:rPr>
         <w:drawing>
-          <wp:inline distT="0" distB="0" distL="0" distR="0" wp14:anchorId="5E34881E" wp14:editId="2056C7C8">
-            <wp:extent cx="6397625" cy="4107180"/>
-            <wp:effectExtent l="0" t="0" r="3175" b="7620"/>
-            <wp:docPr id="384201526" name="Picture 1" descr="A screenshot of a computer&#10;&#10;Description automatically generated"/>
+          <wp:inline distT="0" distB="0" distL="0" distR="0" wp14:anchorId="1FC401DD" wp14:editId="763C39EE">
+            <wp:extent cx="6137910" cy="3964305"/>
+            <wp:effectExtent l="0" t="0" r="0" b="0"/>
+            <wp:docPr id="1084707837" name="Picture 1" descr="A screenshot of a computer&#10;&#10;Description automatically generated"/>
             <wp:cNvGraphicFramePr>
               <a:graphicFrameLocks xmlns:a="http://schemas.openxmlformats.org/drawingml/2006/main" noChangeAspect="1"/>
             </wp:cNvGraphicFramePr>
@@ -36311,10 +36390,8 @@
               <a:graphicData uri="http://schemas.openxmlformats.org/drawingml/2006/picture">
                 <pic:pic xmlns:pic="http://schemas.openxmlformats.org/drawingml/2006/picture">
                   <pic:nvPicPr>
-                    <pic:cNvPr id="384201526" name="Picture 1" descr="A screenshot of a computer&#10;&#10;Description automatically generated"/>
-                    <pic:cNvPicPr>
-                      <a:picLocks noChangeAspect="1"/>
-                    </pic:cNvPicPr>
+                    <pic:cNvPr id="1084707837" name="Picture 1" descr="A screenshot of a computer&#10;&#10;Description automatically generated"/>
+                    <pic:cNvPicPr/>
                   </pic:nvPicPr>
                   <pic:blipFill>
                     <a:blip r:embed="rId43"/>
@@ -36325,7 +36402,7 @@
                   <pic:spPr>
                     <a:xfrm>
                       <a:off x="0" y="0"/>
-                      <a:ext cx="6397625" cy="4107180"/>
+                      <a:ext cx="6137910" cy="3964305"/>
                     </a:xfrm>
                     <a:prstGeom prst="rect">
                       <a:avLst/>
@@ -36358,6 +36435,9 @@
         <w:fldChar w:fldCharType="separate"/>
       </w:r>
       <w:r>
+        <w:rPr>
+          <w:noProof/>
+        </w:rPr>
         <w:t>28</w:t>
       </w:r>
       <w:r>
@@ -36380,10 +36460,10 @@
           <w:noProof/>
         </w:rPr>
         <w:drawing>
-          <wp:inline distT="0" distB="0" distL="0" distR="0" wp14:anchorId="3C3B182D" wp14:editId="421B4BFE">
-            <wp:extent cx="5401310" cy="781050"/>
-            <wp:effectExtent l="0" t="0" r="8890" b="0"/>
-            <wp:docPr id="86893000" name="Picture 1" descr="A math equations and numbers&#10;&#10;Description automatically generated with medium confidence"/>
+          <wp:inline distT="0" distB="0" distL="0" distR="0" wp14:anchorId="06D87B0B" wp14:editId="7452298A">
+            <wp:extent cx="6137910" cy="713740"/>
+            <wp:effectExtent l="0" t="0" r="0" b="0"/>
+            <wp:docPr id="2004467779" name="Picture 1" descr="A number and a line&#10;&#10;Description automatically generated with medium confidence"/>
             <wp:cNvGraphicFramePr>
               <a:graphicFrameLocks xmlns:a="http://schemas.openxmlformats.org/drawingml/2006/main" noChangeAspect="1"/>
             </wp:cNvGraphicFramePr>
@@ -36391,10 +36471,8 @@
               <a:graphicData uri="http://schemas.openxmlformats.org/drawingml/2006/picture">
                 <pic:pic xmlns:pic="http://schemas.openxmlformats.org/drawingml/2006/picture">
                   <pic:nvPicPr>
-                    <pic:cNvPr id="86893000" name="Picture 1" descr="A math equations and numbers&#10;&#10;Description automatically generated with medium confidence"/>
-                    <pic:cNvPicPr>
-                      <a:picLocks noChangeAspect="1"/>
-                    </pic:cNvPicPr>
+                    <pic:cNvPr id="2004467779" name="Picture 1" descr="A number and a line&#10;&#10;Description automatically generated with medium confidence"/>
+                    <pic:cNvPicPr/>
                   </pic:nvPicPr>
                   <pic:blipFill>
                     <a:blip r:embed="rId44"/>
@@ -36405,7 +36483,7 @@
                   <pic:spPr>
                     <a:xfrm>
                       <a:off x="0" y="0"/>
-                      <a:ext cx="5401429" cy="781159"/>
+                      <a:ext cx="6137910" cy="713740"/>
                     </a:xfrm>
                     <a:prstGeom prst="rect">
                       <a:avLst/>
@@ -36438,6 +36516,9 @@
         <w:fldChar w:fldCharType="separate"/>
       </w:r>
       <w:r>
+        <w:rPr>
+          <w:noProof/>
+        </w:rPr>
         <w:t>29</w:t>
       </w:r>
       <w:r>
@@ -36459,7 +36540,13 @@
         </w:numPr>
       </w:pPr>
       <w:r>
-        <w:t>Ước lượng phù hợp 99.48% so với dữ liệu:</w:t>
+        <w:t>Ước lượng phù hợp 99.</w:t>
+      </w:r>
+      <w:r>
+        <w:t>78</w:t>
+      </w:r>
+      <w:r>
+        <w:t>% so với dữ liệu:</w:t>
       </w:r>
     </w:p>
     <w:p>
@@ -36472,10 +36559,10 @@
           <w:noProof/>
         </w:rPr>
         <w:drawing>
-          <wp:inline distT="0" distB="0" distL="0" distR="0" wp14:anchorId="2C3F1A5A" wp14:editId="0BE2C8B0">
-            <wp:extent cx="4505325" cy="723900"/>
-            <wp:effectExtent l="0" t="0" r="9525" b="0"/>
-            <wp:docPr id="480427634" name="Picture 1" descr="A black text on a white background&#10;&#10;Description automatically generated"/>
+          <wp:inline distT="0" distB="0" distL="0" distR="0" wp14:anchorId="71577986" wp14:editId="345F809E">
+            <wp:extent cx="4515480" cy="733527"/>
+            <wp:effectExtent l="0" t="0" r="0" b="9525"/>
+            <wp:docPr id="1966131170" name="Picture 1" descr="A black text on a white background&#10;&#10;Description automatically generated"/>
             <wp:cNvGraphicFramePr>
               <a:graphicFrameLocks xmlns:a="http://schemas.openxmlformats.org/drawingml/2006/main" noChangeAspect="1"/>
             </wp:cNvGraphicFramePr>
@@ -36483,10 +36570,8 @@
               <a:graphicData uri="http://schemas.openxmlformats.org/drawingml/2006/picture">
                 <pic:pic xmlns:pic="http://schemas.openxmlformats.org/drawingml/2006/picture">
                   <pic:nvPicPr>
-                    <pic:cNvPr id="480427634" name="Picture 1" descr="A black text on a white background&#10;&#10;Description automatically generated"/>
-                    <pic:cNvPicPr>
-                      <a:picLocks noChangeAspect="1"/>
-                    </pic:cNvPicPr>
+                    <pic:cNvPr id="1966131170" name="Picture 1" descr="A black text on a white background&#10;&#10;Description automatically generated"/>
+                    <pic:cNvPicPr/>
                   </pic:nvPicPr>
                   <pic:blipFill>
                     <a:blip r:embed="rId45"/>
@@ -36497,7 +36582,7 @@
                   <pic:spPr>
                     <a:xfrm>
                       <a:off x="0" y="0"/>
-                      <a:ext cx="4505954" cy="724001"/>
+                      <a:ext cx="4515480" cy="733527"/>
                     </a:xfrm>
                     <a:prstGeom prst="rect">
                       <a:avLst/>
@@ -36513,6 +36598,9 @@
     <w:p>
       <w:pPr>
         <w:pStyle w:val="Caption"/>
+        <w:rPr>
+          <w:lang w:val="en-US"/>
+        </w:rPr>
       </w:pPr>
       <w:r>
         <w:t xml:space="preserve">Hình  </w:t>
@@ -36527,6 +36615,9 @@
         <w:fldChar w:fldCharType="separate"/>
       </w:r>
       <w:r>
+        <w:rPr>
+          <w:noProof/>
+        </w:rPr>
         <w:t>30</w:t>
       </w:r>
       <w:r>
@@ -36537,6 +36628,305 @@
           <w:lang w:val="en-US"/>
         </w:rPr>
         <w:t>. Độ chính xác của ước lượng</w:t>
+      </w:r>
+    </w:p>
+    <w:p>
+      <w:pPr>
+        <w:spacing w:line="240" w:lineRule="auto"/>
+        <w:ind w:firstLine="0"/>
+        <w:jc w:val="left"/>
+      </w:pPr>
+      <w:r>
+        <w:br w:type="page"/>
+      </w:r>
+    </w:p>
+    <w:p>
+      <w:pPr>
+        <w:pStyle w:val="ListParagraph"/>
+        <w:numPr>
+          <w:ilvl w:val="0"/>
+          <w:numId w:val="4"/>
+        </w:numPr>
+      </w:pPr>
+      <w:r>
+        <w:lastRenderedPageBreak/>
+        <w:t>Tiến hành mô phỏng so sánh giữa mô hình nhận dạng và mô hình gốc:</w:t>
+      </w:r>
+    </w:p>
+    <w:p>
+      <w:pPr>
+        <w:pStyle w:val="Caption"/>
+        <w:keepNext/>
+      </w:pPr>
+      <w:r>
+        <w:rPr>
+          <w:noProof/>
+        </w:rPr>
+        <w:drawing>
+          <wp:inline distT="0" distB="0" distL="0" distR="0" wp14:anchorId="77CFC6DE" wp14:editId="0DB3BFD7">
+            <wp:extent cx="6137910" cy="2628265"/>
+            <wp:effectExtent l="0" t="0" r="0" b="635"/>
+            <wp:docPr id="1568861868" name="Picture 1" descr="A diagram of a rectangular object&#10;&#10;Description automatically generated"/>
+            <wp:cNvGraphicFramePr>
+              <a:graphicFrameLocks xmlns:a="http://schemas.openxmlformats.org/drawingml/2006/main" noChangeAspect="1"/>
+            </wp:cNvGraphicFramePr>
+            <a:graphic xmlns:a="http://schemas.openxmlformats.org/drawingml/2006/main">
+              <a:graphicData uri="http://schemas.openxmlformats.org/drawingml/2006/picture">
+                <pic:pic xmlns:pic="http://schemas.openxmlformats.org/drawingml/2006/picture">
+                  <pic:nvPicPr>
+                    <pic:cNvPr id="1568861868" name="Picture 1" descr="A diagram of a rectangular object&#10;&#10;Description automatically generated"/>
+                    <pic:cNvPicPr/>
+                  </pic:nvPicPr>
+                  <pic:blipFill>
+                    <a:blip r:embed="rId46"/>
+                    <a:stretch>
+                      <a:fillRect/>
+                    </a:stretch>
+                  </pic:blipFill>
+                  <pic:spPr>
+                    <a:xfrm>
+                      <a:off x="0" y="0"/>
+                      <a:ext cx="6137910" cy="2628265"/>
+                    </a:xfrm>
+                    <a:prstGeom prst="rect">
+                      <a:avLst/>
+                    </a:prstGeom>
+                  </pic:spPr>
+                </pic:pic>
+              </a:graphicData>
+            </a:graphic>
+          </wp:inline>
+        </w:drawing>
+      </w:r>
+    </w:p>
+    <w:p>
+      <w:pPr>
+        <w:pStyle w:val="Caption"/>
+        <w:rPr>
+          <w:lang w:val="en-US"/>
+        </w:rPr>
+      </w:pPr>
+      <w:r>
+        <w:t xml:space="preserve">Hình  </w:t>
+      </w:r>
+      <w:r>
+        <w:fldChar w:fldCharType="begin"/>
+      </w:r>
+      <w:r>
+        <w:instrText xml:space="preserve"> SEQ Hình_ \* ARABIC </w:instrText>
+      </w:r>
+      <w:r>
+        <w:fldChar w:fldCharType="separate"/>
+      </w:r>
+      <w:r>
+        <w:rPr>
+          <w:noProof/>
+        </w:rPr>
+        <w:t>31</w:t>
+      </w:r>
+      <w:r>
+        <w:fldChar w:fldCharType="end"/>
+      </w:r>
+      <w:r>
+        <w:rPr>
+          <w:lang w:val="en-US"/>
+        </w:rPr>
+        <w:t>. Mô phỏng so sánh</w:t>
+      </w:r>
+    </w:p>
+    <w:p>
+      <w:r>
+        <w:t>Sau khi chạy mô phỏng, ta thu được kết quả sau:</w:t>
+      </w:r>
+    </w:p>
+    <w:p>
+      <w:pPr>
+        <w:pStyle w:val="Caption"/>
+        <w:keepNext/>
+      </w:pPr>
+      <w:r>
+        <w:rPr>
+          <w:noProof/>
+        </w:rPr>
+        <w:drawing>
+          <wp:inline distT="0" distB="0" distL="0" distR="0" wp14:anchorId="49C42EB8" wp14:editId="01453531">
+            <wp:extent cx="6137910" cy="2859405"/>
+            <wp:effectExtent l="0" t="0" r="0" b="0"/>
+            <wp:docPr id="1848478476" name="Picture 1" descr="A graph with a line&#10;&#10;Description automatically generated"/>
+            <wp:cNvGraphicFramePr>
+              <a:graphicFrameLocks xmlns:a="http://schemas.openxmlformats.org/drawingml/2006/main" noChangeAspect="1"/>
+            </wp:cNvGraphicFramePr>
+            <a:graphic xmlns:a="http://schemas.openxmlformats.org/drawingml/2006/main">
+              <a:graphicData uri="http://schemas.openxmlformats.org/drawingml/2006/picture">
+                <pic:pic xmlns:pic="http://schemas.openxmlformats.org/drawingml/2006/picture">
+                  <pic:nvPicPr>
+                    <pic:cNvPr id="1848478476" name="Picture 1" descr="A graph with a line&#10;&#10;Description automatically generated"/>
+                    <pic:cNvPicPr/>
+                  </pic:nvPicPr>
+                  <pic:blipFill>
+                    <a:blip r:embed="rId47"/>
+                    <a:stretch>
+                      <a:fillRect/>
+                    </a:stretch>
+                  </pic:blipFill>
+                  <pic:spPr>
+                    <a:xfrm>
+                      <a:off x="0" y="0"/>
+                      <a:ext cx="6137910" cy="2859405"/>
+                    </a:xfrm>
+                    <a:prstGeom prst="rect">
+                      <a:avLst/>
+                    </a:prstGeom>
+                  </pic:spPr>
+                </pic:pic>
+              </a:graphicData>
+            </a:graphic>
+          </wp:inline>
+        </w:drawing>
+      </w:r>
+    </w:p>
+    <w:p>
+      <w:pPr>
+        <w:pStyle w:val="Caption"/>
+        <w:rPr>
+          <w:lang w:val="en-US"/>
+        </w:rPr>
+      </w:pPr>
+      <w:r>
+        <w:t xml:space="preserve">Hình  </w:t>
+      </w:r>
+      <w:r>
+        <w:fldChar w:fldCharType="begin"/>
+      </w:r>
+      <w:r>
+        <w:instrText xml:space="preserve"> SEQ Hình_ \* ARABIC </w:instrText>
+      </w:r>
+      <w:r>
+        <w:fldChar w:fldCharType="separate"/>
+      </w:r>
+      <w:r>
+        <w:rPr>
+          <w:noProof/>
+        </w:rPr>
+        <w:t>32</w:t>
+      </w:r>
+      <w:r>
+        <w:fldChar w:fldCharType="end"/>
+      </w:r>
+      <w:r>
+        <w:rPr>
+          <w:lang w:val="en-US"/>
+        </w:rPr>
+        <w:t>. Kết quả đầu ra giữa mô hình gốc và mô hình nhận dạng</w:t>
+      </w:r>
+    </w:p>
+    <w:p>
+      <w:pPr>
+        <w:pStyle w:val="Caption"/>
+        <w:keepNext/>
+      </w:pPr>
+      <w:r>
+        <w:rPr>
+          <w:noProof/>
+        </w:rPr>
+        <w:lastRenderedPageBreak/>
+        <w:drawing>
+          <wp:inline distT="0" distB="0" distL="0" distR="0" wp14:anchorId="75E4E750" wp14:editId="23AA9C19">
+            <wp:extent cx="6137910" cy="4342130"/>
+            <wp:effectExtent l="0" t="0" r="0" b="1270"/>
+            <wp:docPr id="1002902642" name="Picture 1" descr="A graph with a line&#10;&#10;Description automatically generated"/>
+            <wp:cNvGraphicFramePr>
+              <a:graphicFrameLocks xmlns:a="http://schemas.openxmlformats.org/drawingml/2006/main" noChangeAspect="1"/>
+            </wp:cNvGraphicFramePr>
+            <a:graphic xmlns:a="http://schemas.openxmlformats.org/drawingml/2006/main">
+              <a:graphicData uri="http://schemas.openxmlformats.org/drawingml/2006/picture">
+                <pic:pic xmlns:pic="http://schemas.openxmlformats.org/drawingml/2006/picture">
+                  <pic:nvPicPr>
+                    <pic:cNvPr id="1002902642" name="Picture 1" descr="A graph with a line&#10;&#10;Description automatically generated"/>
+                    <pic:cNvPicPr/>
+                  </pic:nvPicPr>
+                  <pic:blipFill>
+                    <a:blip r:embed="rId48"/>
+                    <a:stretch>
+                      <a:fillRect/>
+                    </a:stretch>
+                  </pic:blipFill>
+                  <pic:spPr>
+                    <a:xfrm>
+                      <a:off x="0" y="0"/>
+                      <a:ext cx="6137910" cy="4342130"/>
+                    </a:xfrm>
+                    <a:prstGeom prst="rect">
+                      <a:avLst/>
+                    </a:prstGeom>
+                  </pic:spPr>
+                </pic:pic>
+              </a:graphicData>
+            </a:graphic>
+          </wp:inline>
+        </w:drawing>
+      </w:r>
+    </w:p>
+    <w:p>
+      <w:pPr>
+        <w:pStyle w:val="Caption"/>
+        <w:rPr>
+          <w:lang w:val="en-US"/>
+        </w:rPr>
+      </w:pPr>
+      <w:r>
+        <w:t xml:space="preserve">Hình  </w:t>
+      </w:r>
+      <w:r>
+        <w:fldChar w:fldCharType="begin"/>
+      </w:r>
+      <w:r>
+        <w:instrText xml:space="preserve"> SEQ Hình_ \* ARABIC </w:instrText>
+      </w:r>
+      <w:r>
+        <w:fldChar w:fldCharType="separate"/>
+      </w:r>
+      <w:r>
+        <w:rPr>
+          <w:noProof/>
+        </w:rPr>
+        <w:t>33</w:t>
+      </w:r>
+      <w:r>
+        <w:fldChar w:fldCharType="end"/>
+      </w:r>
+      <w:r>
+        <w:rPr>
+          <w:lang w:val="en-US"/>
+        </w:rPr>
+        <w:t>. Sai số giữa mô hình gốc và mô hình nhận dạng</w:t>
+      </w:r>
+    </w:p>
+    <w:p>
+      <w:r>
+        <w:rPr>
+          <w:b/>
+          <w:bCs/>
+        </w:rPr>
+        <w:t xml:space="preserve">Nhận xét: </w:t>
+      </w:r>
+      <w:r>
+        <w:t>Mô hình gốc và mô hình nhận dạng tuy có hơi lệch nhau nhưng nhìn chung sai số ở mức có thể chấp nhận được (~ 1%).</w:t>
+      </w:r>
+    </w:p>
+    <w:p>
+      <w:pPr>
+        <w:spacing w:line="240" w:lineRule="auto"/>
+        <w:ind w:firstLine="0"/>
+        <w:jc w:val="left"/>
+        <w:rPr>
+          <w:rFonts w:eastAsiaTheme="majorEastAsia" w:cstheme="majorBidi"/>
+          <w:b/>
+          <w:szCs w:val="32"/>
+        </w:rPr>
+      </w:pPr>
+      <w:r>
+        <w:br w:type="page"/>
       </w:r>
     </w:p>
     <w:p>
@@ -36554,6 +36944,848 @@
     </w:p>
     <w:p>
       <w:pPr>
+        <w:pStyle w:val="Caption"/>
+        <w:keepNext/>
+      </w:pPr>
+      <w:r>
+        <w:drawing>
+          <wp:inline distT="0" distB="0" distL="0" distR="0" wp14:anchorId="608E9A3F" wp14:editId="44FF7E7F">
+            <wp:extent cx="857370" cy="752580"/>
+            <wp:effectExtent l="0" t="0" r="0" b="9525"/>
+            <wp:docPr id="488753925" name="Picture 1" descr="A number of numbers and symbols&#10;&#10;Description automatically generated with medium confidence"/>
+            <wp:cNvGraphicFramePr>
+              <a:graphicFrameLocks xmlns:a="http://schemas.openxmlformats.org/drawingml/2006/main" noChangeAspect="1"/>
+            </wp:cNvGraphicFramePr>
+            <a:graphic xmlns:a="http://schemas.openxmlformats.org/drawingml/2006/main">
+              <a:graphicData uri="http://schemas.openxmlformats.org/drawingml/2006/picture">
+                <pic:pic xmlns:pic="http://schemas.openxmlformats.org/drawingml/2006/picture">
+                  <pic:nvPicPr>
+                    <pic:cNvPr id="488753925" name="Picture 1" descr="A number of numbers and symbols&#10;&#10;Description automatically generated with medium confidence"/>
+                    <pic:cNvPicPr/>
+                  </pic:nvPicPr>
+                  <pic:blipFill>
+                    <a:blip r:embed="rId49"/>
+                    <a:stretch>
+                      <a:fillRect/>
+                    </a:stretch>
+                  </pic:blipFill>
+                  <pic:spPr>
+                    <a:xfrm>
+                      <a:off x="0" y="0"/>
+                      <a:ext cx="857370" cy="752580"/>
+                    </a:xfrm>
+                    <a:prstGeom prst="rect">
+                      <a:avLst/>
+                    </a:prstGeom>
+                  </pic:spPr>
+                </pic:pic>
+              </a:graphicData>
+            </a:graphic>
+          </wp:inline>
+        </w:drawing>
+      </w:r>
+    </w:p>
+    <w:p>
+      <w:pPr>
+        <w:pStyle w:val="Caption"/>
+        <w:rPr>
+          <w:lang w:val="en-US"/>
+        </w:rPr>
+      </w:pPr>
+      <w:r>
+        <w:t xml:space="preserve">Hình  </w:t>
+      </w:r>
+      <w:r>
+        <w:fldChar w:fldCharType="begin"/>
+      </w:r>
+      <w:r>
+        <w:instrText xml:space="preserve"> SEQ Hình_ \* ARABIC </w:instrText>
+      </w:r>
+      <w:r>
+        <w:fldChar w:fldCharType="separate"/>
+      </w:r>
+      <w:r>
+        <w:rPr>
+          <w:noProof/>
+        </w:rPr>
+        <w:t>34</w:t>
+      </w:r>
+      <w:r>
+        <w:fldChar w:fldCharType="end"/>
+      </w:r>
+      <w:r>
+        <w:rPr>
+          <w:lang w:val="en-US"/>
+        </w:rPr>
+        <w:t>. Thông số tự cho để ước lượng</w:t>
+      </w:r>
+    </w:p>
+    <w:p>
+      <w:pPr>
+        <w:pStyle w:val="ListParagraph"/>
+        <w:numPr>
+          <w:ilvl w:val="0"/>
+          <w:numId w:val="5"/>
+        </w:numPr>
+      </w:pPr>
+      <w:r>
+        <w:t>Mô phỏng ước lượng giống với mô phỏng để lấy số liệu, chỉ thay các thông số động cơ bằng các thông số tự cho để ước lượng.</w:t>
+      </w:r>
+    </w:p>
+    <w:p>
+      <w:pPr>
+        <w:pStyle w:val="Caption"/>
+        <w:keepNext/>
+      </w:pPr>
+      <w:r>
+        <w:drawing>
+          <wp:inline distT="0" distB="0" distL="0" distR="0" wp14:anchorId="4061C360" wp14:editId="6D827B51">
+            <wp:extent cx="6137910" cy="3571240"/>
+            <wp:effectExtent l="0" t="0" r="0" b="0"/>
+            <wp:docPr id="349775402" name="Picture 1" descr="A diagram of a block diagram&#10;&#10;Description automatically generated"/>
+            <wp:cNvGraphicFramePr>
+              <a:graphicFrameLocks xmlns:a="http://schemas.openxmlformats.org/drawingml/2006/main" noChangeAspect="1"/>
+            </wp:cNvGraphicFramePr>
+            <a:graphic xmlns:a="http://schemas.openxmlformats.org/drawingml/2006/main">
+              <a:graphicData uri="http://schemas.openxmlformats.org/drawingml/2006/picture">
+                <pic:pic xmlns:pic="http://schemas.openxmlformats.org/drawingml/2006/picture">
+                  <pic:nvPicPr>
+                    <pic:cNvPr id="349775402" name="Picture 1" descr="A diagram of a block diagram&#10;&#10;Description automatically generated"/>
+                    <pic:cNvPicPr/>
+                  </pic:nvPicPr>
+                  <pic:blipFill>
+                    <a:blip r:embed="rId50"/>
+                    <a:stretch>
+                      <a:fillRect/>
+                    </a:stretch>
+                  </pic:blipFill>
+                  <pic:spPr>
+                    <a:xfrm>
+                      <a:off x="0" y="0"/>
+                      <a:ext cx="6137910" cy="3571240"/>
+                    </a:xfrm>
+                    <a:prstGeom prst="rect">
+                      <a:avLst/>
+                    </a:prstGeom>
+                  </pic:spPr>
+                </pic:pic>
+              </a:graphicData>
+            </a:graphic>
+          </wp:inline>
+        </w:drawing>
+      </w:r>
+    </w:p>
+    <w:p>
+      <w:pPr>
+        <w:pStyle w:val="Caption"/>
+        <w:rPr>
+          <w:lang w:val="en-US"/>
+        </w:rPr>
+      </w:pPr>
+      <w:r>
+        <w:t xml:space="preserve">Hình  </w:t>
+      </w:r>
+      <w:r>
+        <w:fldChar w:fldCharType="begin"/>
+      </w:r>
+      <w:r>
+        <w:instrText xml:space="preserve"> SEQ Hình_ \* ARABIC </w:instrText>
+      </w:r>
+      <w:r>
+        <w:fldChar w:fldCharType="separate"/>
+      </w:r>
+      <w:r>
+        <w:rPr>
+          <w:noProof/>
+        </w:rPr>
+        <w:t>35</w:t>
+      </w:r>
+      <w:r>
+        <w:fldChar w:fldCharType="end"/>
+      </w:r>
+      <w:r>
+        <w:rPr>
+          <w:lang w:val="en-US"/>
+        </w:rPr>
+        <w:t>. Mô phỏng nhận dạng thông số</w:t>
+      </w:r>
+    </w:p>
+    <w:p>
+      <w:pPr>
+        <w:pStyle w:val="Caption"/>
+        <w:keepNext/>
+      </w:pPr>
+      <w:r>
+        <w:lastRenderedPageBreak/>
+        <w:drawing>
+          <wp:inline distT="0" distB="0" distL="0" distR="0" wp14:anchorId="45D8E048" wp14:editId="4CD9FE97">
+            <wp:extent cx="6137910" cy="4043680"/>
+            <wp:effectExtent l="0" t="0" r="0" b="0"/>
+            <wp:docPr id="154609446" name="Picture 1" descr="A diagram of a computer program&#10;&#10;Description automatically generated with medium confidence"/>
+            <wp:cNvGraphicFramePr>
+              <a:graphicFrameLocks xmlns:a="http://schemas.openxmlformats.org/drawingml/2006/main" noChangeAspect="1"/>
+            </wp:cNvGraphicFramePr>
+            <a:graphic xmlns:a="http://schemas.openxmlformats.org/drawingml/2006/main">
+              <a:graphicData uri="http://schemas.openxmlformats.org/drawingml/2006/picture">
+                <pic:pic xmlns:pic="http://schemas.openxmlformats.org/drawingml/2006/picture">
+                  <pic:nvPicPr>
+                    <pic:cNvPr id="154609446" name="Picture 1" descr="A diagram of a computer program&#10;&#10;Description automatically generated with medium confidence"/>
+                    <pic:cNvPicPr/>
+                  </pic:nvPicPr>
+                  <pic:blipFill>
+                    <a:blip r:embed="rId51"/>
+                    <a:stretch>
+                      <a:fillRect/>
+                    </a:stretch>
+                  </pic:blipFill>
+                  <pic:spPr>
+                    <a:xfrm>
+                      <a:off x="0" y="0"/>
+                      <a:ext cx="6137910" cy="4043680"/>
+                    </a:xfrm>
+                    <a:prstGeom prst="rect">
+                      <a:avLst/>
+                    </a:prstGeom>
+                  </pic:spPr>
+                </pic:pic>
+              </a:graphicData>
+            </a:graphic>
+          </wp:inline>
+        </w:drawing>
+      </w:r>
+    </w:p>
+    <w:p>
+      <w:pPr>
+        <w:pStyle w:val="Caption"/>
+        <w:rPr>
+          <w:lang w:val="en-US"/>
+        </w:rPr>
+      </w:pPr>
+      <w:r>
+        <w:t xml:space="preserve">Hình  </w:t>
+      </w:r>
+      <w:r>
+        <w:fldChar w:fldCharType="begin"/>
+      </w:r>
+      <w:r>
+        <w:instrText xml:space="preserve"> SEQ Hình_ \* ARABIC </w:instrText>
+      </w:r>
+      <w:r>
+        <w:fldChar w:fldCharType="separate"/>
+      </w:r>
+      <w:r>
+        <w:rPr>
+          <w:noProof/>
+        </w:rPr>
+        <w:t>36</w:t>
+      </w:r>
+      <w:r>
+        <w:fldChar w:fldCharType="end"/>
+      </w:r>
+      <w:r>
+        <w:rPr>
+          <w:lang w:val="en-US"/>
+        </w:rPr>
+        <w:t>. Khối Subsystem</w:t>
+      </w:r>
+    </w:p>
+    <w:p>
+      <w:pPr>
+        <w:spacing w:line="240" w:lineRule="auto"/>
+        <w:ind w:firstLine="0"/>
+        <w:jc w:val="left"/>
+      </w:pPr>
+      <w:r>
+        <w:br w:type="page"/>
+      </w:r>
+    </w:p>
+    <w:p>
+      <w:pPr>
+        <w:pStyle w:val="ListParagraph"/>
+        <w:numPr>
+          <w:ilvl w:val="0"/>
+          <w:numId w:val="5"/>
+        </w:numPr>
+      </w:pPr>
+      <w:r>
+        <w:lastRenderedPageBreak/>
+        <w:t>Chọn công cụ Parameter Estimator để tiến hành nhận dạng thông số M, m, l</w:t>
+      </w:r>
+    </w:p>
+    <w:p>
+      <w:pPr>
+        <w:pStyle w:val="Caption"/>
+        <w:keepNext/>
+      </w:pPr>
+      <w:r>
+        <w:rPr>
+          <w:noProof/>
+        </w:rPr>
+        <w:drawing>
+          <wp:inline distT="0" distB="0" distL="0" distR="0" wp14:anchorId="2C4321A7" wp14:editId="71066BA7">
+            <wp:extent cx="4911090" cy="3326394"/>
+            <wp:effectExtent l="0" t="0" r="3810" b="7620"/>
+            <wp:docPr id="1075580726" name="Picture 1" descr="A screenshot of a computer&#10;&#10;Description automatically generated"/>
+            <wp:cNvGraphicFramePr>
+              <a:graphicFrameLocks xmlns:a="http://schemas.openxmlformats.org/drawingml/2006/main" noChangeAspect="1"/>
+            </wp:cNvGraphicFramePr>
+            <a:graphic xmlns:a="http://schemas.openxmlformats.org/drawingml/2006/main">
+              <a:graphicData uri="http://schemas.openxmlformats.org/drawingml/2006/picture">
+                <pic:pic xmlns:pic="http://schemas.openxmlformats.org/drawingml/2006/picture">
+                  <pic:nvPicPr>
+                    <pic:cNvPr id="1075580726" name="Picture 1" descr="A screenshot of a computer&#10;&#10;Description automatically generated"/>
+                    <pic:cNvPicPr/>
+                  </pic:nvPicPr>
+                  <pic:blipFill>
+                    <a:blip r:embed="rId52"/>
+                    <a:stretch>
+                      <a:fillRect/>
+                    </a:stretch>
+                  </pic:blipFill>
+                  <pic:spPr>
+                    <a:xfrm>
+                      <a:off x="0" y="0"/>
+                      <a:ext cx="4938431" cy="3344912"/>
+                    </a:xfrm>
+                    <a:prstGeom prst="rect">
+                      <a:avLst/>
+                    </a:prstGeom>
+                  </pic:spPr>
+                </pic:pic>
+              </a:graphicData>
+            </a:graphic>
+          </wp:inline>
+        </w:drawing>
+      </w:r>
+    </w:p>
+    <w:p>
+      <w:pPr>
+        <w:pStyle w:val="Caption"/>
+        <w:rPr>
+          <w:lang w:val="en-US"/>
+        </w:rPr>
+      </w:pPr>
+      <w:r>
+        <w:t xml:space="preserve">Hình  </w:t>
+      </w:r>
+      <w:r>
+        <w:fldChar w:fldCharType="begin"/>
+      </w:r>
+      <w:r>
+        <w:instrText xml:space="preserve"> SEQ Hình_ \* ARABIC </w:instrText>
+      </w:r>
+      <w:r>
+        <w:fldChar w:fldCharType="separate"/>
+      </w:r>
+      <w:r>
+        <w:rPr>
+          <w:noProof/>
+        </w:rPr>
+        <w:t>37</w:t>
+      </w:r>
+      <w:r>
+        <w:fldChar w:fldCharType="end"/>
+      </w:r>
+      <w:r>
+        <w:rPr>
+          <w:lang w:val="en-US"/>
+        </w:rPr>
+        <w:t>. Select Parameters</w:t>
+      </w:r>
+    </w:p>
+    <w:p>
+      <w:r>
+        <w:t>Copy dữ liệu thu thập được bỏ vào đây:</w:t>
+      </w:r>
+    </w:p>
+    <w:p/>
+    <w:p>
+      <w:pPr>
+        <w:pStyle w:val="Caption"/>
+        <w:keepNext/>
+      </w:pPr>
+      <w:r>
+        <w:rPr>
+          <w:noProof/>
+        </w:rPr>
+        <w:drawing>
+          <wp:inline distT="0" distB="0" distL="0" distR="0" wp14:anchorId="2917FA3A" wp14:editId="101152C1">
+            <wp:extent cx="4956892" cy="3352800"/>
+            <wp:effectExtent l="0" t="0" r="0" b="0"/>
+            <wp:docPr id="257091725" name="Picture 1" descr="A screenshot of a computer&#10;&#10;Description automatically generated"/>
+            <wp:cNvGraphicFramePr>
+              <a:graphicFrameLocks xmlns:a="http://schemas.openxmlformats.org/drawingml/2006/main" noChangeAspect="1"/>
+            </wp:cNvGraphicFramePr>
+            <a:graphic xmlns:a="http://schemas.openxmlformats.org/drawingml/2006/main">
+              <a:graphicData uri="http://schemas.openxmlformats.org/drawingml/2006/picture">
+                <pic:pic xmlns:pic="http://schemas.openxmlformats.org/drawingml/2006/picture">
+                  <pic:nvPicPr>
+                    <pic:cNvPr id="257091725" name="Picture 1" descr="A screenshot of a computer&#10;&#10;Description automatically generated"/>
+                    <pic:cNvPicPr/>
+                  </pic:nvPicPr>
+                  <pic:blipFill>
+                    <a:blip r:embed="rId53"/>
+                    <a:stretch>
+                      <a:fillRect/>
+                    </a:stretch>
+                  </pic:blipFill>
+                  <pic:spPr>
+                    <a:xfrm>
+                      <a:off x="0" y="0"/>
+                      <a:ext cx="4978001" cy="3367078"/>
+                    </a:xfrm>
+                    <a:prstGeom prst="rect">
+                      <a:avLst/>
+                    </a:prstGeom>
+                  </pic:spPr>
+                </pic:pic>
+              </a:graphicData>
+            </a:graphic>
+          </wp:inline>
+        </w:drawing>
+      </w:r>
+    </w:p>
+    <w:p>
+      <w:pPr>
+        <w:pStyle w:val="Caption"/>
+        <w:rPr>
+          <w:lang w:val="en-US"/>
+        </w:rPr>
+      </w:pPr>
+      <w:r>
+        <w:t xml:space="preserve">Hình  </w:t>
+      </w:r>
+      <w:r>
+        <w:fldChar w:fldCharType="begin"/>
+      </w:r>
+      <w:r>
+        <w:instrText xml:space="preserve"> SEQ Hình_ \* ARABIC </w:instrText>
+      </w:r>
+      <w:r>
+        <w:fldChar w:fldCharType="separate"/>
+      </w:r>
+      <w:r>
+        <w:rPr>
+          <w:noProof/>
+        </w:rPr>
+        <w:t>38</w:t>
+      </w:r>
+      <w:r>
+        <w:fldChar w:fldCharType="end"/>
+      </w:r>
+      <w:r>
+        <w:rPr>
+          <w:lang w:val="en-US"/>
+        </w:rPr>
+        <w:t>. Select Experiments</w:t>
+      </w:r>
+    </w:p>
+    <w:p>
+      <w:pPr>
+        <w:pStyle w:val="ListParagraph"/>
+        <w:numPr>
+          <w:ilvl w:val="0"/>
+          <w:numId w:val="5"/>
+        </w:numPr>
+      </w:pPr>
+      <w:r>
+        <w:lastRenderedPageBreak/>
+        <w:t>Vẽ biểu đồ sau đó bắt đầu nhận dạng, kết quả sau khi chạy xong như sau:</w:t>
+      </w:r>
+    </w:p>
+    <w:p>
+      <w:pPr>
+        <w:pStyle w:val="Caption"/>
+        <w:keepNext/>
+      </w:pPr>
+      <w:r>
+        <w:rPr>
+          <w:noProof/>
+        </w:rPr>
+        <w:drawing>
+          <wp:inline distT="0" distB="0" distL="0" distR="0" wp14:anchorId="5EAE5216" wp14:editId="6A6AE6C5">
+            <wp:extent cx="6137910" cy="4153535"/>
+            <wp:effectExtent l="0" t="0" r="0" b="0"/>
+            <wp:docPr id="1130876030" name="Picture 1" descr="A screenshot of a computer&#10;&#10;Description automatically generated"/>
+            <wp:cNvGraphicFramePr>
+              <a:graphicFrameLocks xmlns:a="http://schemas.openxmlformats.org/drawingml/2006/main" noChangeAspect="1"/>
+            </wp:cNvGraphicFramePr>
+            <a:graphic xmlns:a="http://schemas.openxmlformats.org/drawingml/2006/main">
+              <a:graphicData uri="http://schemas.openxmlformats.org/drawingml/2006/picture">
+                <pic:pic xmlns:pic="http://schemas.openxmlformats.org/drawingml/2006/picture">
+                  <pic:nvPicPr>
+                    <pic:cNvPr id="1130876030" name="Picture 1" descr="A screenshot of a computer&#10;&#10;Description automatically generated"/>
+                    <pic:cNvPicPr/>
+                  </pic:nvPicPr>
+                  <pic:blipFill>
+                    <a:blip r:embed="rId54"/>
+                    <a:stretch>
+                      <a:fillRect/>
+                    </a:stretch>
+                  </pic:blipFill>
+                  <pic:spPr>
+                    <a:xfrm>
+                      <a:off x="0" y="0"/>
+                      <a:ext cx="6137910" cy="4153535"/>
+                    </a:xfrm>
+                    <a:prstGeom prst="rect">
+                      <a:avLst/>
+                    </a:prstGeom>
+                  </pic:spPr>
+                </pic:pic>
+              </a:graphicData>
+            </a:graphic>
+          </wp:inline>
+        </w:drawing>
+      </w:r>
+    </w:p>
+    <w:p>
+      <w:pPr>
+        <w:pStyle w:val="Caption"/>
+        <w:rPr>
+          <w:lang w:val="en-US"/>
+        </w:rPr>
+      </w:pPr>
+      <w:r>
+        <w:t xml:space="preserve">Hình  </w:t>
+      </w:r>
+      <w:r>
+        <w:fldChar w:fldCharType="begin"/>
+      </w:r>
+      <w:r>
+        <w:instrText xml:space="preserve"> SEQ Hình_ \* ARABIC </w:instrText>
+      </w:r>
+      <w:r>
+        <w:fldChar w:fldCharType="separate"/>
+      </w:r>
+      <w:r>
+        <w:rPr>
+          <w:noProof/>
+        </w:rPr>
+        <w:t>39</w:t>
+      </w:r>
+      <w:r>
+        <w:fldChar w:fldCharType="end"/>
+      </w:r>
+      <w:r>
+        <w:rPr>
+          <w:lang w:val="en-US"/>
+        </w:rPr>
+        <w:t>. Kết quả nhận dạng</w:t>
+      </w:r>
+    </w:p>
+    <w:p>
+      <w:r>
+        <w:t>Các thông số nhận dạng được như sau:</w:t>
+      </w:r>
+    </w:p>
+    <w:p>
+      <w:r>
+        <w:t>M = 2.1534</w:t>
+      </w:r>
+    </w:p>
+    <w:p>
+      <w:r>
+        <w:t>l = 0.30319</w:t>
+      </w:r>
+    </w:p>
+    <w:p>
+      <w:r>
+        <w:t>m = -0.91927</w:t>
+      </w:r>
+    </w:p>
+    <w:p>
+      <w:pPr>
+        <w:spacing w:line="240" w:lineRule="auto"/>
+        <w:ind w:firstLine="0"/>
+        <w:jc w:val="left"/>
+      </w:pPr>
+      <w:r>
+        <w:br w:type="page"/>
+      </w:r>
+    </w:p>
+    <w:p>
+      <w:r>
+        <w:lastRenderedPageBreak/>
+        <w:t>Thực hiện so sánh giữa mô hình gốc và mô hình nhận dạng:</w:t>
+      </w:r>
+    </w:p>
+    <w:p>
+      <w:pPr>
+        <w:pStyle w:val="Caption"/>
+        <w:keepNext/>
+      </w:pPr>
+      <w:r>
+        <w:rPr>
+          <w:noProof/>
+        </w:rPr>
+        <w:drawing>
+          <wp:inline distT="0" distB="0" distL="0" distR="0" wp14:anchorId="33345B21" wp14:editId="2AB885CB">
+            <wp:extent cx="6137910" cy="3254375"/>
+            <wp:effectExtent l="0" t="0" r="0" b="3175"/>
+            <wp:docPr id="1528468323" name="Picture 1" descr="A diagram of a computer program&#10;&#10;Description automatically generated with medium confidence"/>
+            <wp:cNvGraphicFramePr>
+              <a:graphicFrameLocks xmlns:a="http://schemas.openxmlformats.org/drawingml/2006/main" noChangeAspect="1"/>
+            </wp:cNvGraphicFramePr>
+            <a:graphic xmlns:a="http://schemas.openxmlformats.org/drawingml/2006/main">
+              <a:graphicData uri="http://schemas.openxmlformats.org/drawingml/2006/picture">
+                <pic:pic xmlns:pic="http://schemas.openxmlformats.org/drawingml/2006/picture">
+                  <pic:nvPicPr>
+                    <pic:cNvPr id="1528468323" name="Picture 1" descr="A diagram of a computer program&#10;&#10;Description automatically generated with medium confidence"/>
+                    <pic:cNvPicPr/>
+                  </pic:nvPicPr>
+                  <pic:blipFill>
+                    <a:blip r:embed="rId55"/>
+                    <a:stretch>
+                      <a:fillRect/>
+                    </a:stretch>
+                  </pic:blipFill>
+                  <pic:spPr>
+                    <a:xfrm>
+                      <a:off x="0" y="0"/>
+                      <a:ext cx="6137910" cy="3254375"/>
+                    </a:xfrm>
+                    <a:prstGeom prst="rect">
+                      <a:avLst/>
+                    </a:prstGeom>
+                  </pic:spPr>
+                </pic:pic>
+              </a:graphicData>
+            </a:graphic>
+          </wp:inline>
+        </w:drawing>
+      </w:r>
+    </w:p>
+    <w:p>
+      <w:pPr>
+        <w:pStyle w:val="Caption"/>
+        <w:rPr>
+          <w:lang w:val="en-US"/>
+        </w:rPr>
+      </w:pPr>
+      <w:r>
+        <w:t xml:space="preserve">Hình  </w:t>
+      </w:r>
+      <w:r>
+        <w:fldChar w:fldCharType="begin"/>
+      </w:r>
+      <w:r>
+        <w:instrText xml:space="preserve"> SEQ Hình_ \* ARABIC </w:instrText>
+      </w:r>
+      <w:r>
+        <w:fldChar w:fldCharType="separate"/>
+      </w:r>
+      <w:r>
+        <w:rPr>
+          <w:noProof/>
+        </w:rPr>
+        <w:t>40</w:t>
+      </w:r>
+      <w:r>
+        <w:fldChar w:fldCharType="end"/>
+      </w:r>
+      <w:r>
+        <w:rPr>
+          <w:lang w:val="en-US"/>
+        </w:rPr>
+        <w:t>. Mô phỏng nhận dạng</w:t>
+      </w:r>
+    </w:p>
+    <w:p>
+      <w:pPr>
+        <w:pStyle w:val="Caption"/>
+        <w:keepNext/>
+      </w:pPr>
+      <w:r>
+        <w:drawing>
+          <wp:inline distT="0" distB="0" distL="0" distR="0" wp14:anchorId="1525BE49" wp14:editId="39BAD939">
+            <wp:extent cx="5562600" cy="3935140"/>
+            <wp:effectExtent l="0" t="0" r="0" b="8255"/>
+            <wp:docPr id="2069043704" name="Picture 1" descr="A graph with a curve&#10;&#10;Description automatically generated"/>
+            <wp:cNvGraphicFramePr>
+              <a:graphicFrameLocks xmlns:a="http://schemas.openxmlformats.org/drawingml/2006/main" noChangeAspect="1"/>
+            </wp:cNvGraphicFramePr>
+            <a:graphic xmlns:a="http://schemas.openxmlformats.org/drawingml/2006/main">
+              <a:graphicData uri="http://schemas.openxmlformats.org/drawingml/2006/picture">
+                <pic:pic xmlns:pic="http://schemas.openxmlformats.org/drawingml/2006/picture">
+                  <pic:nvPicPr>
+                    <pic:cNvPr id="2069043704" name="Picture 1" descr="A graph with a curve&#10;&#10;Description automatically generated"/>
+                    <pic:cNvPicPr/>
+                  </pic:nvPicPr>
+                  <pic:blipFill>
+                    <a:blip r:embed="rId56"/>
+                    <a:stretch>
+                      <a:fillRect/>
+                    </a:stretch>
+                  </pic:blipFill>
+                  <pic:spPr>
+                    <a:xfrm>
+                      <a:off x="0" y="0"/>
+                      <a:ext cx="5569446" cy="3939983"/>
+                    </a:xfrm>
+                    <a:prstGeom prst="rect">
+                      <a:avLst/>
+                    </a:prstGeom>
+                  </pic:spPr>
+                </pic:pic>
+              </a:graphicData>
+            </a:graphic>
+          </wp:inline>
+        </w:drawing>
+      </w:r>
+    </w:p>
+    <w:p>
+      <w:pPr>
+        <w:pStyle w:val="Caption"/>
+        <w:rPr>
+          <w:lang w:val="en-US"/>
+        </w:rPr>
+      </w:pPr>
+      <w:r>
+        <w:t xml:space="preserve">Hình  </w:t>
+      </w:r>
+      <w:r>
+        <w:fldChar w:fldCharType="begin"/>
+      </w:r>
+      <w:r>
+        <w:instrText xml:space="preserve"> SEQ Hình_ \* ARABIC </w:instrText>
+      </w:r>
+      <w:r>
+        <w:fldChar w:fldCharType="separate"/>
+      </w:r>
+      <w:r>
+        <w:rPr>
+          <w:noProof/>
+        </w:rPr>
+        <w:t>41</w:t>
+      </w:r>
+      <w:r>
+        <w:fldChar w:fldCharType="end"/>
+      </w:r>
+      <w:r>
+        <w:rPr>
+          <w:lang w:val="en-US"/>
+        </w:rPr>
+        <w:t>. Sai số giữa mô hình gốc và mô hình nhận dạng</w:t>
+      </w:r>
+    </w:p>
+    <w:p>
+      <w:pPr>
+        <w:pStyle w:val="Caption"/>
+        <w:keepNext/>
+      </w:pPr>
+      <w:r>
+        <w:rPr>
+          <w:noProof/>
+        </w:rPr>
+        <w:lastRenderedPageBreak/>
+        <w:drawing>
+          <wp:inline distT="0" distB="0" distL="0" distR="0" wp14:anchorId="2DCC5141" wp14:editId="49B3B914">
+            <wp:extent cx="6137910" cy="2861945"/>
+            <wp:effectExtent l="0" t="0" r="0" b="0"/>
+            <wp:docPr id="427989818" name="Picture 1" descr="A line graph with dots&#10;&#10;Description automatically generated"/>
+            <wp:cNvGraphicFramePr>
+              <a:graphicFrameLocks xmlns:a="http://schemas.openxmlformats.org/drawingml/2006/main" noChangeAspect="1"/>
+            </wp:cNvGraphicFramePr>
+            <a:graphic xmlns:a="http://schemas.openxmlformats.org/drawingml/2006/main">
+              <a:graphicData uri="http://schemas.openxmlformats.org/drawingml/2006/picture">
+                <pic:pic xmlns:pic="http://schemas.openxmlformats.org/drawingml/2006/picture">
+                  <pic:nvPicPr>
+                    <pic:cNvPr id="427989818" name="Picture 1" descr="A line graph with dots&#10;&#10;Description automatically generated"/>
+                    <pic:cNvPicPr/>
+                  </pic:nvPicPr>
+                  <pic:blipFill>
+                    <a:blip r:embed="rId57"/>
+                    <a:stretch>
+                      <a:fillRect/>
+                    </a:stretch>
+                  </pic:blipFill>
+                  <pic:spPr>
+                    <a:xfrm>
+                      <a:off x="0" y="0"/>
+                      <a:ext cx="6137910" cy="2861945"/>
+                    </a:xfrm>
+                    <a:prstGeom prst="rect">
+                      <a:avLst/>
+                    </a:prstGeom>
+                  </pic:spPr>
+                </pic:pic>
+              </a:graphicData>
+            </a:graphic>
+          </wp:inline>
+        </w:drawing>
+      </w:r>
+    </w:p>
+    <w:p>
+      <w:pPr>
+        <w:pStyle w:val="Caption"/>
+      </w:pPr>
+      <w:r>
+        <w:t xml:space="preserve">Hình  </w:t>
+      </w:r>
+      <w:r>
+        <w:fldChar w:fldCharType="begin"/>
+      </w:r>
+      <w:r>
+        <w:instrText xml:space="preserve"> SEQ Hình_ \* ARABIC </w:instrText>
+      </w:r>
+      <w:r>
+        <w:fldChar w:fldCharType="separate"/>
+      </w:r>
+      <w:r>
+        <w:rPr>
+          <w:noProof/>
+        </w:rPr>
+        <w:t>42</w:t>
+      </w:r>
+      <w:r>
+        <w:fldChar w:fldCharType="end"/>
+      </w:r>
+      <w:r>
+        <w:rPr>
+          <w:lang w:val="en-US"/>
+        </w:rPr>
+        <w:t xml:space="preserve">. </w:t>
+      </w:r>
+      <w:r>
+        <w:t>Đồ thị đầu ra giữa thông số mô hình và thông số ước lượng</w:t>
+      </w:r>
+    </w:p>
+    <w:p>
+      <w:r>
+        <w:rPr>
+          <w:b/>
+          <w:bCs/>
+        </w:rPr>
+        <w:t xml:space="preserve">Nhận xét: </w:t>
+      </w:r>
+      <w:r>
+        <w:t>Tuy thông số nhận dạng được khá lệch so với thông số để lấy số liệu, nhưng tổng quan sai số giữa 2 mô hình là chấp nhận được, rơi vào khoảng ±</w:t>
+      </w:r>
+      <w:r>
+        <w:t>4</w:t>
+      </w:r>
+      <w:r>
+        <w:t xml:space="preserve"> rad.</w:t>
+      </w:r>
+    </w:p>
+    <w:p>
+      <w:pPr>
+        <w:spacing w:line="240" w:lineRule="auto"/>
+        <w:ind w:firstLine="0"/>
+        <w:jc w:val="left"/>
+        <w:rPr>
+          <w:rFonts w:eastAsiaTheme="majorEastAsia" w:cstheme="majorBidi"/>
+          <w:b/>
+          <w:szCs w:val="32"/>
+        </w:rPr>
+      </w:pPr>
+      <w:r>
+        <w:br w:type="page"/>
+      </w:r>
+    </w:p>
+    <w:p>
+      <w:pPr>
         <w:pStyle w:val="Heading2"/>
         <w:numPr>
           <w:ilvl w:val="1"/>
@@ -36561,6 +37793,7 @@
         </w:numPr>
       </w:pPr>
       <w:r>
+        <w:lastRenderedPageBreak/>
         <w:t>Thiết kế bộ điều khiển trượt cho hệ xe con lắc</w:t>
       </w:r>
     </w:p>
@@ -36610,9 +37843,9 @@
             <o:lock v:ext="edit" aspectratio="t"/>
           </v:shapetype>
           <v:shape id="_x0000_i1025" type="#_x0000_t75" style="width:66.6pt;height:28.8pt" o:ole="">
-            <v:imagedata r:id="rId46" o:title=""/>
+            <v:imagedata r:id="rId58" o:title=""/>
           </v:shape>
-          <o:OLEObject Type="Embed" ProgID="Equation.KSEE3" ShapeID="_x0000_i1025" DrawAspect="Content" ObjectID="_1780211910" r:id="rId47"/>
+          <o:OLEObject Type="Embed" ProgID="Equation.KSEE3" ShapeID="_x0000_i1025" DrawAspect="Content" ObjectID="_1780247938" r:id="rId59"/>
         </w:object>
       </w:r>
     </w:p>
@@ -36629,9 +37862,9 @@
         </w:rPr>
         <w:object w:dxaOrig="900" w:dyaOrig="760" w14:anchorId="40B4F939">
           <v:shape id="_x0000_i1026" type="#_x0000_t75" style="width:45pt;height:37.8pt" o:ole="">
-            <v:imagedata r:id="rId48" o:title=""/>
+            <v:imagedata r:id="rId60" o:title=""/>
           </v:shape>
-          <o:OLEObject Type="Embed" ProgID="Equation.KSEE3" ShapeID="_x0000_i1026" DrawAspect="Content" ObjectID="_1780211911" r:id="rId49"/>
+          <o:OLEObject Type="Embed" ProgID="Equation.KSEE3" ShapeID="_x0000_i1026" DrawAspect="Content" ObjectID="_1780247939" r:id="rId61"/>
         </w:object>
       </w:r>
       <w:r>
@@ -36643,9 +37876,9 @@
         </w:rPr>
         <w:object w:dxaOrig="840" w:dyaOrig="760" w14:anchorId="79C9CEAE">
           <v:shape id="_x0000_i1027" type="#_x0000_t75" style="width:42pt;height:37.8pt" o:ole="">
-            <v:imagedata r:id="rId50" o:title=""/>
+            <v:imagedata r:id="rId62" o:title=""/>
           </v:shape>
-          <o:OLEObject Type="Embed" ProgID="Equation.KSEE3" ShapeID="_x0000_i1027" DrawAspect="Content" ObjectID="_1780211912" r:id="rId51"/>
+          <o:OLEObject Type="Embed" ProgID="Equation.KSEE3" ShapeID="_x0000_i1027" DrawAspect="Content" ObjectID="_1780247940" r:id="rId63"/>
         </w:object>
       </w:r>
       <w:r>
@@ -36657,9 +37890,9 @@
         </w:rPr>
         <w:object w:dxaOrig="840" w:dyaOrig="960" w14:anchorId="4E0AD448">
           <v:shape id="_x0000_i1028" type="#_x0000_t75" style="width:42pt;height:48pt" o:ole="">
-            <v:imagedata r:id="rId52" o:title=""/>
+            <v:imagedata r:id="rId64" o:title=""/>
           </v:shape>
-          <o:OLEObject Type="Embed" ProgID="Equation.KSEE3" ShapeID="_x0000_i1028" DrawAspect="Content" ObjectID="_1780211913" r:id="rId53"/>
+          <o:OLEObject Type="Embed" ProgID="Equation.KSEE3" ShapeID="_x0000_i1028" DrawAspect="Content" ObjectID="_1780247941" r:id="rId65"/>
         </w:object>
       </w:r>
       <w:r>
@@ -36671,9 +37904,9 @@
         </w:rPr>
         <w:object w:dxaOrig="1359" w:dyaOrig="760" w14:anchorId="107EBDBA">
           <v:shape id="_x0000_i1029" type="#_x0000_t75" style="width:67.8pt;height:37.8pt" o:ole="">
-            <v:imagedata r:id="rId54" o:title=""/>
+            <v:imagedata r:id="rId66" o:title=""/>
           </v:shape>
-          <o:OLEObject Type="Embed" ProgID="Equation.KSEE3" ShapeID="_x0000_i1029" DrawAspect="Content" ObjectID="_1780211914" r:id="rId55"/>
+          <o:OLEObject Type="Embed" ProgID="Equation.KSEE3" ShapeID="_x0000_i1029" DrawAspect="Content" ObjectID="_1780247942" r:id="rId67"/>
         </w:object>
       </w:r>
     </w:p>
@@ -36695,9 +37928,9 @@
         </w:rPr>
         <w:object w:dxaOrig="3285" w:dyaOrig="972" w14:anchorId="69414DCD">
           <v:shape id="_x0000_i1030" type="#_x0000_t75" alt="" style="width:164.4pt;height:48.6pt" o:ole="">
-            <v:imagedata r:id="rId56" o:title=""/>
+            <v:imagedata r:id="rId68" o:title=""/>
           </v:shape>
-          <o:OLEObject Type="Embed" ProgID="Equation.KSEE3" ShapeID="_x0000_i1030" DrawAspect="Content" ObjectID="_1780211915" r:id="rId57"/>
+          <o:OLEObject Type="Embed" ProgID="Equation.KSEE3" ShapeID="_x0000_i1030" DrawAspect="Content" ObjectID="_1780247943" r:id="rId69"/>
         </w:object>
       </w:r>
     </w:p>
@@ -36708,9 +37941,9 @@
         </w:rPr>
         <w:object w:dxaOrig="279" w:dyaOrig="360" w14:anchorId="0952AB62">
           <v:shape id="_x0000_i1031" type="#_x0000_t75" style="width:13.8pt;height:18pt" o:ole="">
-            <v:imagedata r:id="rId58" o:title=""/>
+            <v:imagedata r:id="rId70" o:title=""/>
           </v:shape>
-          <o:OLEObject Type="Embed" ProgID="Equation.KSEE3" ShapeID="_x0000_i1031" DrawAspect="Content" ObjectID="_1780211916" r:id="rId59"/>
+          <o:OLEObject Type="Embed" ProgID="Equation.KSEE3" ShapeID="_x0000_i1031" DrawAspect="Content" ObjectID="_1780247944" r:id="rId71"/>
         </w:object>
       </w:r>
       <w:r>
@@ -36722,9 +37955,9 @@
         </w:rPr>
         <w:object w:dxaOrig="279" w:dyaOrig="360" w14:anchorId="43859662">
           <v:shape id="_x0000_i1032" type="#_x0000_t75" style="width:13.8pt;height:18pt" o:ole="">
-            <v:imagedata r:id="rId60" o:title=""/>
+            <v:imagedata r:id="rId72" o:title=""/>
           </v:shape>
-          <o:OLEObject Type="Embed" ProgID="Equation.KSEE3" ShapeID="_x0000_i1032" DrawAspect="Content" ObjectID="_1780211917" r:id="rId61"/>
+          <o:OLEObject Type="Embed" ProgID="Equation.KSEE3" ShapeID="_x0000_i1032" DrawAspect="Content" ObjectID="_1780247945" r:id="rId73"/>
         </w:object>
       </w:r>
       <w:r>
@@ -36748,9 +37981,9 @@
         </w:rPr>
         <w:object w:dxaOrig="2360" w:dyaOrig="760" w14:anchorId="76E707E3">
           <v:shape id="_x0000_i1033" type="#_x0000_t75" style="width:118.2pt;height:37.8pt" o:ole="">
-            <v:imagedata r:id="rId62" o:title=""/>
+            <v:imagedata r:id="rId74" o:title=""/>
           </v:shape>
-          <o:OLEObject Type="Embed" ProgID="Equation.KSEE3" ShapeID="_x0000_i1033" DrawAspect="Content" ObjectID="_1780211918" r:id="rId63"/>
+          <o:OLEObject Type="Embed" ProgID="Equation.KSEE3" ShapeID="_x0000_i1033" DrawAspect="Content" ObjectID="_1780247946" r:id="rId75"/>
         </w:object>
       </w:r>
     </w:p>
@@ -36787,9 +38020,9 @@
         </w:rPr>
         <w:object w:dxaOrig="6429" w:dyaOrig="1016" w14:anchorId="18268AF3">
           <v:shape id="_x0000_i1034" type="#_x0000_t75" style="width:321.6pt;height:51pt" o:ole="">
-            <v:imagedata r:id="rId64" o:title=""/>
+            <v:imagedata r:id="rId76" o:title=""/>
           </v:shape>
-          <o:OLEObject Type="Embed" ProgID="Equation.KSEE3" ShapeID="_x0000_i1034" DrawAspect="Content" ObjectID="_1780211919" r:id="rId65"/>
+          <o:OLEObject Type="Embed" ProgID="Equation.KSEE3" ShapeID="_x0000_i1034" DrawAspect="Content" ObjectID="_1780247947" r:id="rId77"/>
         </w:object>
       </w:r>
     </w:p>
@@ -36826,9 +38059,9 @@
         </w:rPr>
         <w:object w:dxaOrig="1209" w:dyaOrig="410" w14:anchorId="19AD4CF1">
           <v:shape id="_x0000_i1035" type="#_x0000_t75" alt="" style="width:60.6pt;height:20.4pt" o:ole="">
-            <v:imagedata r:id="rId66" o:title=""/>
+            <v:imagedata r:id="rId78" o:title=""/>
           </v:shape>
-          <o:OLEObject Type="Embed" ProgID="Equation.KSEE3" ShapeID="_x0000_i1035" DrawAspect="Content" ObjectID="_1780211920" r:id="rId67"/>
+          <o:OLEObject Type="Embed" ProgID="Equation.KSEE3" ShapeID="_x0000_i1035" DrawAspect="Content" ObjectID="_1780247948" r:id="rId79"/>
         </w:object>
       </w:r>
     </w:p>
@@ -36847,9 +38080,9 @@
         </w:rPr>
         <w:object w:dxaOrig="387" w:dyaOrig="433" w14:anchorId="286D8A07">
           <v:shape id="_x0000_i1036" type="#_x0000_t75" alt="" style="width:19.2pt;height:21.6pt" o:ole="">
-            <v:imagedata r:id="rId68" o:title=""/>
+            <v:imagedata r:id="rId80" o:title=""/>
           </v:shape>
-          <o:OLEObject Type="Embed" ProgID="Equation.KSEE3" ShapeID="_x0000_i1036" DrawAspect="Content" ObjectID="_1780211921" r:id="rId69"/>
+          <o:OLEObject Type="Embed" ProgID="Equation.KSEE3" ShapeID="_x0000_i1036" DrawAspect="Content" ObjectID="_1780247949" r:id="rId81"/>
         </w:object>
       </w:r>
       <w:r>
@@ -36861,9 +38094,9 @@
         </w:rPr>
         <w:object w:dxaOrig="920" w:dyaOrig="440" w14:anchorId="0D54E52B">
           <v:shape id="_x0000_i1037" type="#_x0000_t75" style="width:46.2pt;height:22.2pt" o:ole="">
-            <v:imagedata r:id="rId70" o:title=""/>
+            <v:imagedata r:id="rId82" o:title=""/>
           </v:shape>
-          <o:OLEObject Type="Embed" ProgID="Equation.KSEE3" ShapeID="_x0000_i1037" DrawAspect="Content" ObjectID="_1780211922" r:id="rId71"/>
+          <o:OLEObject Type="Embed" ProgID="Equation.KSEE3" ShapeID="_x0000_i1037" DrawAspect="Content" ObjectID="_1780247950" r:id="rId83"/>
         </w:object>
       </w:r>
       <w:r>
@@ -36875,9 +38108,9 @@
         </w:rPr>
         <w:object w:dxaOrig="820" w:dyaOrig="320" w14:anchorId="0CE8660F">
           <v:shape id="_x0000_i1038" type="#_x0000_t75" style="width:40.8pt;height:16.2pt" o:ole="">
-            <v:imagedata r:id="rId72" o:title=""/>
+            <v:imagedata r:id="rId84" o:title=""/>
           </v:shape>
-          <o:OLEObject Type="Embed" ProgID="Equation.KSEE3" ShapeID="_x0000_i1038" DrawAspect="Content" ObjectID="_1780211923" r:id="rId73"/>
+          <o:OLEObject Type="Embed" ProgID="Equation.KSEE3" ShapeID="_x0000_i1038" DrawAspect="Content" ObjectID="_1780247951" r:id="rId85"/>
         </w:object>
       </w:r>
     </w:p>
@@ -36892,9 +38125,9 @@
         </w:rPr>
         <w:object w:dxaOrig="3070" w:dyaOrig="1272" w14:anchorId="4AA01335">
           <v:shape id="_x0000_i1039" type="#_x0000_t75" alt="" style="width:153.6pt;height:63.6pt" o:ole="">
-            <v:imagedata r:id="rId74" o:title=""/>
+            <v:imagedata r:id="rId86" o:title=""/>
           </v:shape>
-          <o:OLEObject Type="Embed" ProgID="Equation.KSEE3" ShapeID="_x0000_i1039" DrawAspect="Content" ObjectID="_1780211924" r:id="rId75"/>
+          <o:OLEObject Type="Embed" ProgID="Equation.KSEE3" ShapeID="_x0000_i1039" DrawAspect="Content" ObjectID="_1780247952" r:id="rId87"/>
         </w:object>
       </w:r>
     </w:p>
@@ -36913,7 +38146,6 @@
         <w:jc w:val="left"/>
       </w:pPr>
       <w:r>
-        <w:lastRenderedPageBreak/>
         <w:t xml:space="preserve"> </w:t>
       </w:r>
       <w:r>
@@ -36922,9 +38154,9 @@
         </w:rPr>
         <w:object w:dxaOrig="2087" w:dyaOrig="1406" w14:anchorId="7A0DB636">
           <v:shape id="_x0000_i1040" type="#_x0000_t75" alt="" style="width:104.4pt;height:70.2pt" o:ole="">
-            <v:imagedata r:id="rId76" o:title=""/>
+            <v:imagedata r:id="rId88" o:title=""/>
           </v:shape>
-          <o:OLEObject Type="Embed" ProgID="Equation.KSEE3" ShapeID="_x0000_i1040" DrawAspect="Content" ObjectID="_1780211925" r:id="rId77"/>
+          <o:OLEObject Type="Embed" ProgID="Equation.KSEE3" ShapeID="_x0000_i1040" DrawAspect="Content" ObjectID="_1780247953" r:id="rId89"/>
         </w:object>
       </w:r>
     </w:p>
@@ -36948,6 +38180,7 @@
           <w:rFonts w:eastAsiaTheme="minorEastAsia" w:cs="Times New Roman"/>
           <w:szCs w:val="26"/>
         </w:rPr>
+        <w:lastRenderedPageBreak/>
         <w:t xml:space="preserve">     </w:t>
       </w:r>
       <m:oMath>
@@ -38334,7 +39567,7 @@
       </w:r>
     </w:p>
     <w:sectPr>
-      <w:headerReference w:type="default" r:id="rId78"/>
+      <w:headerReference w:type="default" r:id="rId90"/>
       <w:pgSz w:w="12240" w:h="15840"/>
       <w:pgMar w:top="1440" w:right="1134" w:bottom="1440" w:left="1440" w:header="720" w:footer="720" w:gutter="0"/>
       <w:cols w:space="720"/>
@@ -38677,6 +39910,121 @@
     </w:lvl>
   </w:abstractNum>
   <w:abstractNum w:abstractNumId="1" w15:restartNumberingAfterBreak="0">
+    <w:nsid w:val="43FA1C80"/>
+    <w:multiLevelType w:val="hybridMultilevel"/>
+    <w:tmpl w:val="AD4CCFD8"/>
+    <w:lvl w:ilvl="0" w:tplc="04090001">
+      <w:start w:val="1"/>
+      <w:numFmt w:val="bullet"/>
+      <w:lvlText w:val=""/>
+      <w:lvlJc w:val="left"/>
+      <w:pPr>
+        <w:ind w:left="1080" w:hanging="360"/>
+      </w:pPr>
+      <w:rPr>
+        <w:rFonts w:ascii="Symbol" w:hAnsi="Symbol" w:hint="default"/>
+        <w:b/>
+        <w:bCs w:val="0"/>
+      </w:rPr>
+    </w:lvl>
+    <w:lvl w:ilvl="1" w:tplc="04090003" w:tentative="1">
+      <w:start w:val="1"/>
+      <w:numFmt w:val="bullet"/>
+      <w:lvlText w:val="o"/>
+      <w:lvlJc w:val="left"/>
+      <w:pPr>
+        <w:ind w:left="1800" w:hanging="360"/>
+      </w:pPr>
+      <w:rPr>
+        <w:rFonts w:ascii="Courier New" w:hAnsi="Courier New" w:cs="Courier New" w:hint="default"/>
+      </w:rPr>
+    </w:lvl>
+    <w:lvl w:ilvl="2" w:tplc="04090005" w:tentative="1">
+      <w:start w:val="1"/>
+      <w:numFmt w:val="bullet"/>
+      <w:lvlText w:val=""/>
+      <w:lvlJc w:val="left"/>
+      <w:pPr>
+        <w:ind w:left="2520" w:hanging="360"/>
+      </w:pPr>
+      <w:rPr>
+        <w:rFonts w:ascii="Wingdings" w:hAnsi="Wingdings" w:hint="default"/>
+      </w:rPr>
+    </w:lvl>
+    <w:lvl w:ilvl="3" w:tplc="04090001" w:tentative="1">
+      <w:start w:val="1"/>
+      <w:numFmt w:val="bullet"/>
+      <w:lvlText w:val=""/>
+      <w:lvlJc w:val="left"/>
+      <w:pPr>
+        <w:ind w:left="3240" w:hanging="360"/>
+      </w:pPr>
+      <w:rPr>
+        <w:rFonts w:ascii="Symbol" w:hAnsi="Symbol" w:hint="default"/>
+      </w:rPr>
+    </w:lvl>
+    <w:lvl w:ilvl="4" w:tplc="04090003" w:tentative="1">
+      <w:start w:val="1"/>
+      <w:numFmt w:val="bullet"/>
+      <w:lvlText w:val="o"/>
+      <w:lvlJc w:val="left"/>
+      <w:pPr>
+        <w:ind w:left="3960" w:hanging="360"/>
+      </w:pPr>
+      <w:rPr>
+        <w:rFonts w:ascii="Courier New" w:hAnsi="Courier New" w:cs="Courier New" w:hint="default"/>
+      </w:rPr>
+    </w:lvl>
+    <w:lvl w:ilvl="5" w:tplc="04090005" w:tentative="1">
+      <w:start w:val="1"/>
+      <w:numFmt w:val="bullet"/>
+      <w:lvlText w:val=""/>
+      <w:lvlJc w:val="left"/>
+      <w:pPr>
+        <w:ind w:left="4680" w:hanging="360"/>
+      </w:pPr>
+      <w:rPr>
+        <w:rFonts w:ascii="Wingdings" w:hAnsi="Wingdings" w:hint="default"/>
+      </w:rPr>
+    </w:lvl>
+    <w:lvl w:ilvl="6" w:tplc="04090001" w:tentative="1">
+      <w:start w:val="1"/>
+      <w:numFmt w:val="bullet"/>
+      <w:lvlText w:val=""/>
+      <w:lvlJc w:val="left"/>
+      <w:pPr>
+        <w:ind w:left="5400" w:hanging="360"/>
+      </w:pPr>
+      <w:rPr>
+        <w:rFonts w:ascii="Symbol" w:hAnsi="Symbol" w:hint="default"/>
+      </w:rPr>
+    </w:lvl>
+    <w:lvl w:ilvl="7" w:tplc="04090003" w:tentative="1">
+      <w:start w:val="1"/>
+      <w:numFmt w:val="bullet"/>
+      <w:lvlText w:val="o"/>
+      <w:lvlJc w:val="left"/>
+      <w:pPr>
+        <w:ind w:left="6120" w:hanging="360"/>
+      </w:pPr>
+      <w:rPr>
+        <w:rFonts w:ascii="Courier New" w:hAnsi="Courier New" w:cs="Courier New" w:hint="default"/>
+      </w:rPr>
+    </w:lvl>
+    <w:lvl w:ilvl="8" w:tplc="04090005" w:tentative="1">
+      <w:start w:val="1"/>
+      <w:numFmt w:val="bullet"/>
+      <w:lvlText w:val=""/>
+      <w:lvlJc w:val="left"/>
+      <w:pPr>
+        <w:ind w:left="6840" w:hanging="360"/>
+      </w:pPr>
+      <w:rPr>
+        <w:rFonts w:ascii="Wingdings" w:hAnsi="Wingdings" w:hint="default"/>
+      </w:rPr>
+    </w:lvl>
+  </w:abstractNum>
+  <w:abstractNum w:abstractNumId="2" w15:restartNumberingAfterBreak="0">
     <w:nsid w:val="5127134D"/>
     <w:multiLevelType w:val="multilevel"/>
     <w:tmpl w:val="5127134D"/>
@@ -38789,7 +40137,7 @@
       </w:rPr>
     </w:lvl>
   </w:abstractNum>
-  <w:abstractNum w:abstractNumId="2" w15:restartNumberingAfterBreak="0">
+  <w:abstractNum w:abstractNumId="3" w15:restartNumberingAfterBreak="0">
     <w:nsid w:val="6A4B7E3C"/>
     <w:multiLevelType w:val="multilevel"/>
     <w:tmpl w:val="6A4B7E3C"/>
@@ -38902,14 +40250,133 @@
       </w:rPr>
     </w:lvl>
   </w:abstractNum>
+  <w:abstractNum w:abstractNumId="4" w15:restartNumberingAfterBreak="0">
+    <w:nsid w:val="729055B6"/>
+    <w:multiLevelType w:val="hybridMultilevel"/>
+    <w:tmpl w:val="928C843E"/>
+    <w:lvl w:ilvl="0" w:tplc="04090001">
+      <w:start w:val="1"/>
+      <w:numFmt w:val="bullet"/>
+      <w:lvlText w:val=""/>
+      <w:lvlJc w:val="left"/>
+      <w:pPr>
+        <w:ind w:left="1440" w:hanging="360"/>
+      </w:pPr>
+      <w:rPr>
+        <w:rFonts w:ascii="Symbol" w:hAnsi="Symbol" w:hint="default"/>
+      </w:rPr>
+    </w:lvl>
+    <w:lvl w:ilvl="1" w:tplc="04090003" w:tentative="1">
+      <w:start w:val="1"/>
+      <w:numFmt w:val="bullet"/>
+      <w:lvlText w:val="o"/>
+      <w:lvlJc w:val="left"/>
+      <w:pPr>
+        <w:ind w:left="2160" w:hanging="360"/>
+      </w:pPr>
+      <w:rPr>
+        <w:rFonts w:ascii="Courier New" w:hAnsi="Courier New" w:cs="Courier New" w:hint="default"/>
+      </w:rPr>
+    </w:lvl>
+    <w:lvl w:ilvl="2" w:tplc="04090005" w:tentative="1">
+      <w:start w:val="1"/>
+      <w:numFmt w:val="bullet"/>
+      <w:lvlText w:val=""/>
+      <w:lvlJc w:val="left"/>
+      <w:pPr>
+        <w:ind w:left="2880" w:hanging="360"/>
+      </w:pPr>
+      <w:rPr>
+        <w:rFonts w:ascii="Wingdings" w:hAnsi="Wingdings" w:hint="default"/>
+      </w:rPr>
+    </w:lvl>
+    <w:lvl w:ilvl="3" w:tplc="04090001" w:tentative="1">
+      <w:start w:val="1"/>
+      <w:numFmt w:val="bullet"/>
+      <w:lvlText w:val=""/>
+      <w:lvlJc w:val="left"/>
+      <w:pPr>
+        <w:ind w:left="3600" w:hanging="360"/>
+      </w:pPr>
+      <w:rPr>
+        <w:rFonts w:ascii="Symbol" w:hAnsi="Symbol" w:hint="default"/>
+      </w:rPr>
+    </w:lvl>
+    <w:lvl w:ilvl="4" w:tplc="04090003" w:tentative="1">
+      <w:start w:val="1"/>
+      <w:numFmt w:val="bullet"/>
+      <w:lvlText w:val="o"/>
+      <w:lvlJc w:val="left"/>
+      <w:pPr>
+        <w:ind w:left="4320" w:hanging="360"/>
+      </w:pPr>
+      <w:rPr>
+        <w:rFonts w:ascii="Courier New" w:hAnsi="Courier New" w:cs="Courier New" w:hint="default"/>
+      </w:rPr>
+    </w:lvl>
+    <w:lvl w:ilvl="5" w:tplc="04090005" w:tentative="1">
+      <w:start w:val="1"/>
+      <w:numFmt w:val="bullet"/>
+      <w:lvlText w:val=""/>
+      <w:lvlJc w:val="left"/>
+      <w:pPr>
+        <w:ind w:left="5040" w:hanging="360"/>
+      </w:pPr>
+      <w:rPr>
+        <w:rFonts w:ascii="Wingdings" w:hAnsi="Wingdings" w:hint="default"/>
+      </w:rPr>
+    </w:lvl>
+    <w:lvl w:ilvl="6" w:tplc="04090001" w:tentative="1">
+      <w:start w:val="1"/>
+      <w:numFmt w:val="bullet"/>
+      <w:lvlText w:val=""/>
+      <w:lvlJc w:val="left"/>
+      <w:pPr>
+        <w:ind w:left="5760" w:hanging="360"/>
+      </w:pPr>
+      <w:rPr>
+        <w:rFonts w:ascii="Symbol" w:hAnsi="Symbol" w:hint="default"/>
+      </w:rPr>
+    </w:lvl>
+    <w:lvl w:ilvl="7" w:tplc="04090003" w:tentative="1">
+      <w:start w:val="1"/>
+      <w:numFmt w:val="bullet"/>
+      <w:lvlText w:val="o"/>
+      <w:lvlJc w:val="left"/>
+      <w:pPr>
+        <w:ind w:left="6480" w:hanging="360"/>
+      </w:pPr>
+      <w:rPr>
+        <w:rFonts w:ascii="Courier New" w:hAnsi="Courier New" w:cs="Courier New" w:hint="default"/>
+      </w:rPr>
+    </w:lvl>
+    <w:lvl w:ilvl="8" w:tplc="04090005" w:tentative="1">
+      <w:start w:val="1"/>
+      <w:numFmt w:val="bullet"/>
+      <w:lvlText w:val=""/>
+      <w:lvlJc w:val="left"/>
+      <w:pPr>
+        <w:ind w:left="7200" w:hanging="360"/>
+      </w:pPr>
+      <w:rPr>
+        <w:rFonts w:ascii="Wingdings" w:hAnsi="Wingdings" w:hint="default"/>
+      </w:rPr>
+    </w:lvl>
+  </w:abstractNum>
   <w:num w:numId="1" w16cid:durableId="1488479256">
-    <w:abstractNumId w:val="1"/>
+    <w:abstractNumId w:val="2"/>
   </w:num>
   <w:num w:numId="2" w16cid:durableId="2143956124">
     <w:abstractNumId w:val="0"/>
   </w:num>
   <w:num w:numId="3" w16cid:durableId="1926572611">
-    <w:abstractNumId w:val="2"/>
+    <w:abstractNumId w:val="3"/>
+  </w:num>
+  <w:num w:numId="4" w16cid:durableId="1814249385">
+    <w:abstractNumId w:val="4"/>
+  </w:num>
+  <w:num w:numId="5" w16cid:durableId="723455614">
+    <w:abstractNumId w:val="1"/>
   </w:num>
 </w:numbering>
 </file>

</xml_diff>

<commit_message>
Sửa phần thay đổi Q.
</commit_message>
<xml_diff>
--- a/BaoCaoNhanDang.docx
+++ b/BaoCaoNhanDang.docx
@@ -37398,7 +37398,7 @@
           <v:shape id="_x0000_i1025" type="#_x0000_t75" style="width:69.35pt;height:38pt" o:ole="">
             <v:imagedata r:id="rId33" o:title=""/>
           </v:shape>
-          <o:OLEObject Type="Embed" ProgID="Equation.KSEE3" ShapeID="_x0000_i1025" DrawAspect="Content" ObjectID="_1780575760" r:id="rId34"/>
+          <o:OLEObject Type="Embed" ProgID="Equation.KSEE3" ShapeID="_x0000_i1025" DrawAspect="Content" ObjectID="_1780575913" r:id="rId34"/>
         </w:object>
       </w:r>
     </w:p>
@@ -38138,7 +38138,7 @@
           <v:shape id="_x0000_i1026" type="#_x0000_t75" style="width:166pt;height:110pt" o:ole="">
             <v:imagedata r:id="rId38" o:title=""/>
           </v:shape>
-          <o:OLEObject Type="Embed" ProgID="Equation.KSEE3" ShapeID="_x0000_i1026" DrawAspect="Content" ObjectID="_1780575761" r:id="rId39"/>
+          <o:OLEObject Type="Embed" ProgID="Equation.KSEE3" ShapeID="_x0000_i1026" DrawAspect="Content" ObjectID="_1780575914" r:id="rId39"/>
         </w:object>
       </w:r>
     </w:p>
@@ -39276,7 +39276,7 @@
         <w:rPr>
           <w:noProof/>
         </w:rPr>
-        <w:t>35</w:t>
+        <w:t>27</w:t>
       </w:r>
       <w:r>
         <w:fldChar w:fldCharType="end"/>
@@ -45833,7 +45833,7 @@
         <w:rPr>
           <w:noProof/>
         </w:rPr>
-        <w:t>36</w:t>
+        <w:t>28</w:t>
       </w:r>
       <w:r>
         <w:fldChar w:fldCharType="end"/>
@@ -45918,7 +45918,7 @@
         <w:rPr>
           <w:noProof/>
         </w:rPr>
-        <w:t>37</w:t>
+        <w:t>29</w:t>
       </w:r>
       <w:r>
         <w:fldChar w:fldCharType="end"/>
@@ -46023,7 +46023,7 @@
         <w:rPr>
           <w:noProof/>
         </w:rPr>
-        <w:t>38</w:t>
+        <w:t>30</w:t>
       </w:r>
       <w:r>
         <w:fldChar w:fldCharType="end"/>
@@ -46117,7 +46117,7 @@
         <w:rPr>
           <w:noProof/>
         </w:rPr>
-        <w:t>39</w:t>
+        <w:t>31</w:t>
       </w:r>
       <w:r>
         <w:fldChar w:fldCharType="end"/>
@@ -46209,7 +46209,7 @@
         <w:rPr>
           <w:noProof/>
         </w:rPr>
-        <w:t>40</w:t>
+        <w:t>32</w:t>
       </w:r>
       <w:r>
         <w:fldChar w:fldCharType="end"/>
@@ -46292,7 +46292,7 @@
         <w:rPr>
           <w:noProof/>
         </w:rPr>
-        <w:t>41</w:t>
+        <w:t>33</w:t>
       </w:r>
       <w:r>
         <w:fldChar w:fldCharType="end"/>
@@ -46409,7 +46409,7 @@
         <w:rPr>
           <w:noProof/>
         </w:rPr>
-        <w:t>42</w:t>
+        <w:t>34</w:t>
       </w:r>
       <w:r>
         <w:fldChar w:fldCharType="end"/>
@@ -46503,7 +46503,7 @@
         <w:rPr>
           <w:noProof/>
         </w:rPr>
-        <w:t>43</w:t>
+        <w:t>35</w:t>
       </w:r>
       <w:r>
         <w:fldChar w:fldCharType="end"/>
@@ -46601,7 +46601,7 @@
         <w:rPr>
           <w:noProof/>
         </w:rPr>
-        <w:t>44</w:t>
+        <w:t>36</w:t>
       </w:r>
       <w:r>
         <w:fldChar w:fldCharType="end"/>
@@ -46683,7 +46683,7 @@
         <w:rPr>
           <w:noProof/>
         </w:rPr>
-        <w:t>45</w:t>
+        <w:t>37</w:t>
       </w:r>
       <w:r>
         <w:fldChar w:fldCharType="end"/>
@@ -46781,7 +46781,7 @@
         <w:rPr>
           <w:noProof/>
         </w:rPr>
-        <w:t>46</w:t>
+        <w:t>38</w:t>
       </w:r>
       <w:r>
         <w:fldChar w:fldCharType="end"/>
@@ -46863,7 +46863,7 @@
         <w:rPr>
           <w:noProof/>
         </w:rPr>
-        <w:t>47</w:t>
+        <w:t>39</w:t>
       </w:r>
       <w:r>
         <w:fldChar w:fldCharType="end"/>
@@ -46957,7 +46957,7 @@
         <w:rPr>
           <w:noProof/>
         </w:rPr>
-        <w:t>48</w:t>
+        <w:t>40</w:t>
       </w:r>
       <w:r>
         <w:fldChar w:fldCharType="end"/>
@@ -47062,7 +47062,7 @@
         <w:rPr>
           <w:noProof/>
         </w:rPr>
-        <w:t>49</w:t>
+        <w:t>41</w:t>
       </w:r>
       <w:r>
         <w:fldChar w:fldCharType="end"/>
@@ -47149,7 +47149,7 @@
         <w:rPr>
           <w:noProof/>
         </w:rPr>
-        <w:t>50</w:t>
+        <w:t>42</w:t>
       </w:r>
       <w:r>
         <w:fldChar w:fldCharType="end"/>
@@ -47232,7 +47232,7 @@
         <w:rPr>
           <w:noProof/>
         </w:rPr>
-        <w:t>51</w:t>
+        <w:t>43</w:t>
       </w:r>
       <w:r>
         <w:fldChar w:fldCharType="end"/>
@@ -47356,7 +47356,7 @@
         <w:rPr>
           <w:noProof/>
         </w:rPr>
-        <w:t>52</w:t>
+        <w:t>44</w:t>
       </w:r>
       <w:r>
         <w:fldChar w:fldCharType="end"/>
@@ -47450,7 +47450,7 @@
         <w:rPr>
           <w:noProof/>
         </w:rPr>
-        <w:t>53</w:t>
+        <w:t>45</w:t>
       </w:r>
       <w:r>
         <w:fldChar w:fldCharType="end"/>
@@ -47533,7 +47533,7 @@
         <w:rPr>
           <w:noProof/>
         </w:rPr>
-        <w:t>54</w:t>
+        <w:t>46</w:t>
       </w:r>
       <w:r>
         <w:fldChar w:fldCharType="end"/>
@@ -47629,7 +47629,7 @@
         <w:rPr>
           <w:noProof/>
         </w:rPr>
-        <w:t>55</w:t>
+        <w:t>47</w:t>
       </w:r>
       <w:r>
         <w:fldChar w:fldCharType="end"/>
@@ -47727,7 +47727,7 @@
         <w:rPr>
           <w:noProof/>
         </w:rPr>
-        <w:t>56</w:t>
+        <w:t>48</w:t>
       </w:r>
       <w:r>
         <w:fldChar w:fldCharType="end"/>
@@ -47821,7 +47821,7 @@
         <w:rPr>
           <w:noProof/>
         </w:rPr>
-        <w:t>57</w:t>
+        <w:t>49</w:t>
       </w:r>
       <w:r>
         <w:fldChar w:fldCharType="end"/>
@@ -47951,7 +47951,7 @@
         <w:rPr>
           <w:noProof/>
         </w:rPr>
-        <w:t>58</w:t>
+        <w:t>50</w:t>
       </w:r>
       <w:r>
         <w:fldChar w:fldCharType="end"/>
@@ -48037,7 +48037,7 @@
         <w:rPr>
           <w:noProof/>
         </w:rPr>
-        <w:t>59</w:t>
+        <w:t>51</w:t>
       </w:r>
       <w:r>
         <w:fldChar w:fldCharType="end"/>
@@ -48119,7 +48119,7 @@
         <w:rPr>
           <w:noProof/>
         </w:rPr>
-        <w:t>60</w:t>
+        <w:t>52</w:t>
       </w:r>
       <w:r>
         <w:fldChar w:fldCharType="end"/>
@@ -51882,7 +51882,7 @@
         <w:rPr>
           <w:noProof/>
         </w:rPr>
-        <w:t>61</w:t>
+        <w:t>53</w:t>
       </w:r>
       <w:r>
         <w:fldChar w:fldCharType="end"/>
@@ -52101,7 +52101,7 @@
         <w:rPr>
           <w:noProof/>
         </w:rPr>
-        <w:t>62</w:t>
+        <w:t>54</w:t>
       </w:r>
       <w:r>
         <w:fldChar w:fldCharType="end"/>
@@ -52207,7 +52207,7 @@
         <w:rPr>
           <w:noProof/>
         </w:rPr>
-        <w:t>63</w:t>
+        <w:t>55</w:t>
       </w:r>
       <w:r>
         <w:fldChar w:fldCharType="end"/>
@@ -52308,7 +52308,7 @@
         <w:rPr>
           <w:noProof/>
         </w:rPr>
-        <w:t>64</w:t>
+        <w:t>56</w:t>
       </w:r>
       <w:r>
         <w:fldChar w:fldCharType="end"/>
@@ -52482,7 +52482,7 @@
         <w:rPr>
           <w:noProof/>
         </w:rPr>
-        <w:t>65</w:t>
+        <w:t>57</w:t>
       </w:r>
       <w:r>
         <w:fldChar w:fldCharType="end"/>
@@ -52595,7 +52595,7 @@
         <w:rPr>
           <w:noProof/>
         </w:rPr>
-        <w:t>66</w:t>
+        <w:t>58</w:t>
       </w:r>
       <w:r>
         <w:fldChar w:fldCharType="end"/>
@@ -52729,7 +52729,7 @@
         <w:rPr>
           <w:noProof/>
         </w:rPr>
-        <w:t>67</w:t>
+        <w:t>59</w:t>
       </w:r>
       <w:r>
         <w:fldChar w:fldCharType="end"/>
@@ -52934,7 +52934,7 @@
         <w:rPr>
           <w:noProof/>
         </w:rPr>
-        <w:t>68</w:t>
+        <w:t>60</w:t>
       </w:r>
       <w:r>
         <w:fldChar w:fldCharType="end"/>
@@ -53061,7 +53061,7 @@
         <w:rPr>
           <w:noProof/>
         </w:rPr>
-        <w:t>69</w:t>
+        <w:t>61</w:t>
       </w:r>
       <w:r>
         <w:fldChar w:fldCharType="end"/>
@@ -53209,7 +53209,7 @@
         <w:rPr>
           <w:noProof/>
         </w:rPr>
-        <w:t>70</w:t>
+        <w:t>62</w:t>
       </w:r>
       <w:r>
         <w:fldChar w:fldCharType="end"/>

</xml_diff>